<commit_message>
Subneteo red de CR
</commit_message>
<xml_diff>
--- a/Proyecto.docx
+++ b/Proyecto.docx
@@ -135,25 +135,28 @@
           <w:lang w:val="es-ES"/>
         </w:rPr>
       </w:pPr>
-    </w:p>
-    <w:p>
-      <w:pPr>
-        <w:rPr>
-          <w:lang w:val="es-ES"/>
-        </w:rPr>
-      </w:pPr>
-      <w:bookmarkStart w:id="0" w:name="_GoBack"/>
-      <w:bookmarkEnd w:id="0"/>
       <w:r>
         <w:rPr>
+          <w:lang w:val="es-ES"/>
+        </w:rPr>
+        <w:t>Subneteo RED de Costa Rica</w:t>
+      </w:r>
+    </w:p>
+    <w:p>
+      <w:pPr>
+        <w:rPr>
+          <w:lang w:val="es-ES"/>
+        </w:rPr>
+      </w:pPr>
+      <w:r>
+        <w:rPr>
           <w:noProof/>
         </w:rPr>
-        <w:lastRenderedPageBreak/>
         <w:drawing>
-          <wp:inline distT="0" distB="0" distL="0" distR="0" wp14:anchorId="4BF248E6" wp14:editId="66D3DF16">
-            <wp:extent cx="5400040" cy="4956175"/>
-            <wp:effectExtent l="0" t="0" r="0" b="0"/>
-            <wp:docPr id="4" name="Imagen 4"/>
+          <wp:inline distT="0" distB="0" distL="0" distR="0" wp14:anchorId="0BDD09EC" wp14:editId="60F9E1FD">
+            <wp:extent cx="5400040" cy="1540510"/>
+            <wp:effectExtent l="0" t="0" r="0" b="2540"/>
+            <wp:docPr id="5" name="Imagen 5"/>
             <wp:cNvGraphicFramePr>
               <a:graphicFrameLocks xmlns:a="http://schemas.openxmlformats.org/drawingml/2006/main" noChangeAspect="1"/>
             </wp:cNvGraphicFramePr>
@@ -173,6 +176,70 @@
                   <pic:spPr>
                     <a:xfrm>
                       <a:off x="0" y="0"/>
+                      <a:ext cx="5400040" cy="1540510"/>
+                    </a:xfrm>
+                    <a:prstGeom prst="rect">
+                      <a:avLst/>
+                    </a:prstGeom>
+                  </pic:spPr>
+                </pic:pic>
+              </a:graphicData>
+            </a:graphic>
+          </wp:inline>
+        </w:drawing>
+      </w:r>
+    </w:p>
+    <w:p>
+      <w:pPr>
+        <w:rPr>
+          <w:lang w:val="es-ES"/>
+        </w:rPr>
+      </w:pPr>
+      <w:bookmarkStart w:id="0" w:name="_GoBack"/>
+      <w:bookmarkEnd w:id="0"/>
+    </w:p>
+    <w:p>
+      <w:pPr>
+        <w:rPr>
+          <w:lang w:val="es-ES"/>
+        </w:rPr>
+      </w:pPr>
+    </w:p>
+    <w:p>
+      <w:pPr>
+        <w:rPr>
+          <w:lang w:val="es-ES"/>
+        </w:rPr>
+      </w:pPr>
+      <w:r>
+        <w:rPr>
+          <w:noProof/>
+        </w:rPr>
+        <w:lastRenderedPageBreak/>
+        <w:drawing>
+          <wp:inline distT="0" distB="0" distL="0" distR="0" wp14:anchorId="4BF248E6" wp14:editId="66D3DF16">
+            <wp:extent cx="5400040" cy="4956175"/>
+            <wp:effectExtent l="0" t="0" r="0" b="0"/>
+            <wp:docPr id="4" name="Imagen 4"/>
+            <wp:cNvGraphicFramePr>
+              <a:graphicFrameLocks xmlns:a="http://schemas.openxmlformats.org/drawingml/2006/main" noChangeAspect="1"/>
+            </wp:cNvGraphicFramePr>
+            <a:graphic xmlns:a="http://schemas.openxmlformats.org/drawingml/2006/main">
+              <a:graphicData uri="http://schemas.openxmlformats.org/drawingml/2006/picture">
+                <pic:pic xmlns:pic="http://schemas.openxmlformats.org/drawingml/2006/picture">
+                  <pic:nvPicPr>
+                    <pic:cNvPr id="1" name=""/>
+                    <pic:cNvPicPr/>
+                  </pic:nvPicPr>
+                  <pic:blipFill>
+                    <a:blip r:embed="rId7"/>
+                    <a:stretch>
+                      <a:fillRect/>
+                    </a:stretch>
+                  </pic:blipFill>
+                  <pic:spPr>
+                    <a:xfrm>
+                      <a:off x="0" y="0"/>
                       <a:ext cx="5400040" cy="4956175"/>
                     </a:xfrm>
                     <a:prstGeom prst="rect">
@@ -213,7 +280,7 @@
                     <pic:cNvPicPr/>
                   </pic:nvPicPr>
                   <pic:blipFill>
-                    <a:blip r:embed="rId7"/>
+                    <a:blip r:embed="rId8"/>
                     <a:stretch>
                       <a:fillRect/>
                     </a:stretch>

</xml_diff>

<commit_message>
Configuraciones Red HN-TGU y HN-SPS y Configuracion General de DHCP
</commit_message>
<xml_diff>
--- a/Proyecto.docx
+++ b/Proyecto.docx
@@ -61,8 +61,6 @@
           </wp:inline>
         </w:drawing>
       </w:r>
-      <w:bookmarkStart w:id="0" w:name="_GoBack"/>
-      <w:bookmarkEnd w:id="0"/>
     </w:p>
     <w:p>
       <w:pPr>
@@ -75,10 +73,10 @@
           <w:noProof/>
         </w:rPr>
         <w:drawing>
-          <wp:inline distT="0" distB="0" distL="0" distR="0" wp14:anchorId="63315844" wp14:editId="448F84A4">
-            <wp:extent cx="5400040" cy="2038350"/>
-            <wp:effectExtent l="0" t="0" r="0" b="0"/>
-            <wp:docPr id="6" name="Imagen 6"/>
+          <wp:inline distT="0" distB="0" distL="0" distR="0" wp14:anchorId="05B0EFE8" wp14:editId="301E3CA3">
+            <wp:extent cx="5400040" cy="2209165"/>
+            <wp:effectExtent l="0" t="0" r="0" b="635"/>
+            <wp:docPr id="15" name="Imagen 15"/>
             <wp:cNvGraphicFramePr>
               <a:graphicFrameLocks xmlns:a="http://schemas.openxmlformats.org/drawingml/2006/main" noChangeAspect="1"/>
             </wp:cNvGraphicFramePr>
@@ -98,7 +96,7 @@
                   <pic:spPr>
                     <a:xfrm>
                       <a:off x="0" y="0"/>
-                      <a:ext cx="5400040" cy="2038350"/>
+                      <a:ext cx="5400040" cy="2209165"/>
                     </a:xfrm>
                     <a:prstGeom prst="rect">
                       <a:avLst/>
@@ -117,42 +115,15 @@
           <w:lang w:val="es-ES"/>
         </w:rPr>
       </w:pPr>
-    </w:p>
-    <w:p>
-      <w:pPr>
-        <w:rPr>
-          <w:lang w:val="es-ES"/>
-        </w:rPr>
-      </w:pPr>
-    </w:p>
-    <w:p>
-      <w:pPr>
-        <w:rPr>
-          <w:lang w:val="es-ES"/>
-        </w:rPr>
-      </w:pPr>
-      <w:r>
-        <w:rPr>
-          <w:lang w:val="es-ES"/>
-        </w:rPr>
-        <w:t xml:space="preserve">LAN </w:t>
-      </w:r>
-    </w:p>
-    <w:p>
-      <w:pPr>
-        <w:rPr>
-          <w:lang w:val="es-ES"/>
-        </w:rPr>
-      </w:pPr>
       <w:r>
         <w:rPr>
           <w:noProof/>
         </w:rPr>
         <w:drawing>
-          <wp:inline distT="0" distB="0" distL="0" distR="0" wp14:anchorId="0FC57471" wp14:editId="06210FAE">
-            <wp:extent cx="5400040" cy="2038985"/>
-            <wp:effectExtent l="0" t="0" r="0" b="0"/>
-            <wp:docPr id="2" name="Imagen 2"/>
+          <wp:inline distT="0" distB="0" distL="0" distR="0" wp14:anchorId="3CCDCD6A" wp14:editId="436EBEDF">
+            <wp:extent cx="5400040" cy="2049145"/>
+            <wp:effectExtent l="0" t="0" r="0" b="8255"/>
+            <wp:docPr id="16" name="Imagen 16"/>
             <wp:cNvGraphicFramePr>
               <a:graphicFrameLocks xmlns:a="http://schemas.openxmlformats.org/drawingml/2006/main" noChangeAspect="1"/>
             </wp:cNvGraphicFramePr>
@@ -172,7 +143,7 @@
                   <pic:spPr>
                     <a:xfrm>
                       <a:off x="0" y="0"/>
-                      <a:ext cx="5400040" cy="2038985"/>
+                      <a:ext cx="5400040" cy="2049145"/>
                     </a:xfrm>
                     <a:prstGeom prst="rect">
                       <a:avLst/>
@@ -193,27 +164,13 @@
       </w:pPr>
       <w:r>
         <w:rPr>
-          <w:lang w:val="es-ES"/>
-        </w:rPr>
-        <w:t>Subneteo RED de Panamá</w:t>
-      </w:r>
-    </w:p>
-    <w:p>
-      <w:pPr>
-        <w:rPr>
-          <w:lang w:val="es-ES"/>
-        </w:rPr>
-      </w:pPr>
-      <w:r>
-        <w:rPr>
           <w:noProof/>
         </w:rPr>
-        <w:lastRenderedPageBreak/>
         <w:drawing>
-          <wp:inline distT="0" distB="0" distL="0" distR="0" wp14:anchorId="3D5B7AC9" wp14:editId="73DC3131">
-            <wp:extent cx="5400040" cy="1557020"/>
-            <wp:effectExtent l="0" t="0" r="0" b="5080"/>
-            <wp:docPr id="1" name="Imagen 1"/>
+          <wp:inline distT="0" distB="0" distL="0" distR="0" wp14:anchorId="402697C7" wp14:editId="73B13E4E">
+            <wp:extent cx="5400040" cy="1569493"/>
+            <wp:effectExtent l="0" t="0" r="0" b="0"/>
+            <wp:docPr id="17" name="Imagen 17"/>
             <wp:cNvGraphicFramePr>
               <a:graphicFrameLocks xmlns:a="http://schemas.openxmlformats.org/drawingml/2006/main" noChangeAspect="1"/>
             </wp:cNvGraphicFramePr>
@@ -224,20 +181,27 @@
                     <pic:cNvPr id="1" name=""/>
                     <pic:cNvPicPr/>
                   </pic:nvPicPr>
-                  <pic:blipFill>
+                  <pic:blipFill rotWithShape="1">
                     <a:blip r:embed="rId7"/>
-                    <a:stretch>
-                      <a:fillRect/>
-                    </a:stretch>
+                    <a:srcRect b="23833"/>
+                    <a:stretch/>
                   </pic:blipFill>
-                  <pic:spPr>
+                  <pic:spPr bwMode="auto">
                     <a:xfrm>
                       <a:off x="0" y="0"/>
-                      <a:ext cx="5400040" cy="1557020"/>
+                      <a:ext cx="5400040" cy="1569493"/>
                     </a:xfrm>
                     <a:prstGeom prst="rect">
                       <a:avLst/>
                     </a:prstGeom>
+                    <a:ln>
+                      <a:noFill/>
+                    </a:ln>
+                    <a:extLst>
+                      <a:ext uri="{53640926-AAD7-44D8-BBD7-CCE9431645EC}">
+                        <a14:shadowObscured xmlns:a14="http://schemas.microsoft.com/office/drawing/2010/main"/>
+                      </a:ext>
+                    </a:extLst>
                   </pic:spPr>
                 </pic:pic>
               </a:graphicData>
@@ -256,7 +220,7 @@
         <w:rPr>
           <w:lang w:val="es-ES"/>
         </w:rPr>
-        <w:t>Subneteo RED de Costa Rica</w:t>
+        <w:t xml:space="preserve">LAN </w:t>
       </w:r>
     </w:p>
     <w:p>
@@ -269,11 +233,12 @@
         <w:rPr>
           <w:noProof/>
         </w:rPr>
+        <w:lastRenderedPageBreak/>
         <w:drawing>
-          <wp:inline distT="0" distB="0" distL="0" distR="0" wp14:anchorId="0BDD09EC" wp14:editId="60F9E1FD">
-            <wp:extent cx="5400040" cy="1540510"/>
-            <wp:effectExtent l="0" t="0" r="0" b="2540"/>
-            <wp:docPr id="5" name="Imagen 5"/>
+          <wp:inline distT="0" distB="0" distL="0" distR="0" wp14:anchorId="0FC57471" wp14:editId="06210FAE">
+            <wp:extent cx="5400040" cy="2038985"/>
+            <wp:effectExtent l="0" t="0" r="0" b="0"/>
+            <wp:docPr id="2" name="Imagen 2"/>
             <wp:cNvGraphicFramePr>
               <a:graphicFrameLocks xmlns:a="http://schemas.openxmlformats.org/drawingml/2006/main" noChangeAspect="1"/>
             </wp:cNvGraphicFramePr>
@@ -293,7 +258,7 @@
                   <pic:spPr>
                     <a:xfrm>
                       <a:off x="0" y="0"/>
-                      <a:ext cx="5400040" cy="1540510"/>
+                      <a:ext cx="5400040" cy="2038985"/>
                     </a:xfrm>
                     <a:prstGeom prst="rect">
                       <a:avLst/>
@@ -305,6 +270,450 @@
           </wp:inline>
         </w:drawing>
       </w:r>
+    </w:p>
+    <w:p>
+      <w:pPr>
+        <w:rPr>
+          <w:lang w:val="es-ES"/>
+        </w:rPr>
+      </w:pPr>
+      <w:r>
+        <w:rPr>
+          <w:lang w:val="es-ES"/>
+        </w:rPr>
+        <w:t>Subneteo RED de Panamá</w:t>
+      </w:r>
+    </w:p>
+    <w:p>
+      <w:pPr>
+        <w:rPr>
+          <w:lang w:val="es-ES"/>
+        </w:rPr>
+      </w:pPr>
+      <w:r>
+        <w:rPr>
+          <w:noProof/>
+        </w:rPr>
+        <w:drawing>
+          <wp:inline distT="0" distB="0" distL="0" distR="0" wp14:anchorId="3D5B7AC9" wp14:editId="73DC3131">
+            <wp:extent cx="5400040" cy="1291214"/>
+            <wp:effectExtent l="0" t="0" r="0" b="4445"/>
+            <wp:docPr id="1" name="Imagen 1"/>
+            <wp:cNvGraphicFramePr>
+              <a:graphicFrameLocks xmlns:a="http://schemas.openxmlformats.org/drawingml/2006/main" noChangeAspect="1"/>
+            </wp:cNvGraphicFramePr>
+            <a:graphic xmlns:a="http://schemas.openxmlformats.org/drawingml/2006/main">
+              <a:graphicData uri="http://schemas.openxmlformats.org/drawingml/2006/picture">
+                <pic:pic xmlns:pic="http://schemas.openxmlformats.org/drawingml/2006/picture">
+                  <pic:nvPicPr>
+                    <pic:cNvPr id="1" name=""/>
+                    <pic:cNvPicPr/>
+                  </pic:nvPicPr>
+                  <pic:blipFill rotWithShape="1">
+                    <a:blip r:embed="rId9"/>
+                    <a:srcRect b="17072"/>
+                    <a:stretch/>
+                  </pic:blipFill>
+                  <pic:spPr bwMode="auto">
+                    <a:xfrm>
+                      <a:off x="0" y="0"/>
+                      <a:ext cx="5400040" cy="1291214"/>
+                    </a:xfrm>
+                    <a:prstGeom prst="rect">
+                      <a:avLst/>
+                    </a:prstGeom>
+                    <a:ln>
+                      <a:noFill/>
+                    </a:ln>
+                    <a:extLst>
+                      <a:ext uri="{53640926-AAD7-44D8-BBD7-CCE9431645EC}">
+                        <a14:shadowObscured xmlns:a14="http://schemas.microsoft.com/office/drawing/2010/main"/>
+                      </a:ext>
+                    </a:extLst>
+                  </pic:spPr>
+                </pic:pic>
+              </a:graphicData>
+            </a:graphic>
+          </wp:inline>
+        </w:drawing>
+      </w:r>
+    </w:p>
+    <w:p>
+      <w:pPr>
+        <w:rPr>
+          <w:lang w:val="es-ES"/>
+        </w:rPr>
+      </w:pPr>
+      <w:r>
+        <w:rPr>
+          <w:lang w:val="es-ES"/>
+        </w:rPr>
+        <w:t>Subneteo RED de Costa Rica</w:t>
+      </w:r>
+    </w:p>
+    <w:p>
+      <w:pPr>
+        <w:rPr>
+          <w:lang w:val="es-ES"/>
+        </w:rPr>
+      </w:pPr>
+      <w:r>
+        <w:rPr>
+          <w:noProof/>
+        </w:rPr>
+        <w:drawing>
+          <wp:inline distT="0" distB="0" distL="0" distR="0" wp14:anchorId="0BDD09EC" wp14:editId="60F9E1FD">
+            <wp:extent cx="5400040" cy="1291213"/>
+            <wp:effectExtent l="0" t="0" r="0" b="4445"/>
+            <wp:docPr id="5" name="Imagen 5"/>
+            <wp:cNvGraphicFramePr>
+              <a:graphicFrameLocks xmlns:a="http://schemas.openxmlformats.org/drawingml/2006/main" noChangeAspect="1"/>
+            </wp:cNvGraphicFramePr>
+            <a:graphic xmlns:a="http://schemas.openxmlformats.org/drawingml/2006/main">
+              <a:graphicData uri="http://schemas.openxmlformats.org/drawingml/2006/picture">
+                <pic:pic xmlns:pic="http://schemas.openxmlformats.org/drawingml/2006/picture">
+                  <pic:nvPicPr>
+                    <pic:cNvPr id="1" name=""/>
+                    <pic:cNvPicPr/>
+                  </pic:nvPicPr>
+                  <pic:blipFill rotWithShape="1">
+                    <a:blip r:embed="rId10"/>
+                    <a:srcRect b="16183"/>
+                    <a:stretch/>
+                  </pic:blipFill>
+                  <pic:spPr bwMode="auto">
+                    <a:xfrm>
+                      <a:off x="0" y="0"/>
+                      <a:ext cx="5400040" cy="1291213"/>
+                    </a:xfrm>
+                    <a:prstGeom prst="rect">
+                      <a:avLst/>
+                    </a:prstGeom>
+                    <a:ln>
+                      <a:noFill/>
+                    </a:ln>
+                    <a:extLst>
+                      <a:ext uri="{53640926-AAD7-44D8-BBD7-CCE9431645EC}">
+                        <a14:shadowObscured xmlns:a14="http://schemas.microsoft.com/office/drawing/2010/main"/>
+                      </a:ext>
+                    </a:extLst>
+                  </pic:spPr>
+                </pic:pic>
+              </a:graphicData>
+            </a:graphic>
+          </wp:inline>
+        </w:drawing>
+      </w:r>
+    </w:p>
+    <w:p>
+      <w:pPr>
+        <w:rPr>
+          <w:lang w:val="es-ES"/>
+        </w:rPr>
+      </w:pPr>
+      <w:r>
+        <w:rPr>
+          <w:lang w:val="es-ES"/>
+        </w:rPr>
+        <w:t>Subneteo RED de Tegucigalpa HND</w:t>
+      </w:r>
+    </w:p>
+    <w:p>
+      <w:pPr>
+        <w:rPr>
+          <w:lang w:val="es-ES"/>
+        </w:rPr>
+      </w:pPr>
+      <w:r>
+        <w:rPr>
+          <w:noProof/>
+        </w:rPr>
+        <w:drawing>
+          <wp:inline distT="0" distB="0" distL="0" distR="0" wp14:anchorId="00576470" wp14:editId="41694E0F">
+            <wp:extent cx="5400040" cy="1786890"/>
+            <wp:effectExtent l="0" t="0" r="0" b="3810"/>
+            <wp:docPr id="14" name="Imagen 14"/>
+            <wp:cNvGraphicFramePr>
+              <a:graphicFrameLocks xmlns:a="http://schemas.openxmlformats.org/drawingml/2006/main" noChangeAspect="1"/>
+            </wp:cNvGraphicFramePr>
+            <a:graphic xmlns:a="http://schemas.openxmlformats.org/drawingml/2006/main">
+              <a:graphicData uri="http://schemas.openxmlformats.org/drawingml/2006/picture">
+                <pic:pic xmlns:pic="http://schemas.openxmlformats.org/drawingml/2006/picture">
+                  <pic:nvPicPr>
+                    <pic:cNvPr id="1" name=""/>
+                    <pic:cNvPicPr/>
+                  </pic:nvPicPr>
+                  <pic:blipFill>
+                    <a:blip r:embed="rId11"/>
+                    <a:stretch>
+                      <a:fillRect/>
+                    </a:stretch>
+                  </pic:blipFill>
+                  <pic:spPr>
+                    <a:xfrm>
+                      <a:off x="0" y="0"/>
+                      <a:ext cx="5400040" cy="1786890"/>
+                    </a:xfrm>
+                    <a:prstGeom prst="rect">
+                      <a:avLst/>
+                    </a:prstGeom>
+                  </pic:spPr>
+                </pic:pic>
+              </a:graphicData>
+            </a:graphic>
+          </wp:inline>
+        </w:drawing>
+      </w:r>
+    </w:p>
+    <w:p>
+      <w:pPr>
+        <w:rPr>
+          <w:lang w:val="es-ES"/>
+        </w:rPr>
+      </w:pPr>
+      <w:r>
+        <w:rPr>
+          <w:lang w:val="es-ES"/>
+        </w:rPr>
+        <w:t>Subneteo RED de San Pedro Sula HND</w:t>
+      </w:r>
+    </w:p>
+    <w:p>
+      <w:pPr>
+        <w:rPr>
+          <w:lang w:val="es-ES"/>
+        </w:rPr>
+      </w:pPr>
+      <w:r>
+        <w:rPr>
+          <w:noProof/>
+        </w:rPr>
+        <w:lastRenderedPageBreak/>
+        <w:drawing>
+          <wp:inline distT="0" distB="0" distL="0" distR="0" wp14:anchorId="31446D43" wp14:editId="6C9C42C2">
+            <wp:extent cx="5400040" cy="1549400"/>
+            <wp:effectExtent l="0" t="0" r="0" b="0"/>
+            <wp:docPr id="19" name="Imagen 19"/>
+            <wp:cNvGraphicFramePr>
+              <a:graphicFrameLocks xmlns:a="http://schemas.openxmlformats.org/drawingml/2006/main" noChangeAspect="1"/>
+            </wp:cNvGraphicFramePr>
+            <a:graphic xmlns:a="http://schemas.openxmlformats.org/drawingml/2006/main">
+              <a:graphicData uri="http://schemas.openxmlformats.org/drawingml/2006/picture">
+                <pic:pic xmlns:pic="http://schemas.openxmlformats.org/drawingml/2006/picture">
+                  <pic:nvPicPr>
+                    <pic:cNvPr id="1" name=""/>
+                    <pic:cNvPicPr/>
+                  </pic:nvPicPr>
+                  <pic:blipFill>
+                    <a:blip r:embed="rId12"/>
+                    <a:stretch>
+                      <a:fillRect/>
+                    </a:stretch>
+                  </pic:blipFill>
+                  <pic:spPr>
+                    <a:xfrm>
+                      <a:off x="0" y="0"/>
+                      <a:ext cx="5400040" cy="1549400"/>
+                    </a:xfrm>
+                    <a:prstGeom prst="rect">
+                      <a:avLst/>
+                    </a:prstGeom>
+                  </pic:spPr>
+                </pic:pic>
+              </a:graphicData>
+            </a:graphic>
+          </wp:inline>
+        </w:drawing>
+      </w:r>
+      <w:bookmarkStart w:id="0" w:name="_GoBack"/>
+      <w:bookmarkEnd w:id="0"/>
+    </w:p>
+    <w:p>
+      <w:pPr>
+        <w:rPr>
+          <w:lang w:val="es-ES"/>
+        </w:rPr>
+      </w:pPr>
+      <w:r>
+        <w:rPr>
+          <w:lang w:val="es-ES"/>
+        </w:rPr>
+        <w:t>Subneteo RED de Guatemala</w:t>
+      </w:r>
+    </w:p>
+    <w:p>
+      <w:pPr>
+        <w:rPr>
+          <w:lang w:val="es-ES"/>
+        </w:rPr>
+      </w:pPr>
+      <w:r>
+        <w:rPr>
+          <w:noProof/>
+        </w:rPr>
+        <w:drawing>
+          <wp:inline distT="0" distB="0" distL="0" distR="0" wp14:anchorId="6CAF184D" wp14:editId="27B7F12D">
+            <wp:extent cx="5400040" cy="1282700"/>
+            <wp:effectExtent l="0" t="0" r="0" b="0"/>
+            <wp:docPr id="10" name="Imagen 10"/>
+            <wp:cNvGraphicFramePr>
+              <a:graphicFrameLocks xmlns:a="http://schemas.openxmlformats.org/drawingml/2006/main" noChangeAspect="1"/>
+            </wp:cNvGraphicFramePr>
+            <a:graphic xmlns:a="http://schemas.openxmlformats.org/drawingml/2006/main">
+              <a:graphicData uri="http://schemas.openxmlformats.org/drawingml/2006/picture">
+                <pic:pic xmlns:pic="http://schemas.openxmlformats.org/drawingml/2006/picture">
+                  <pic:nvPicPr>
+                    <pic:cNvPr id="1" name=""/>
+                    <pic:cNvPicPr/>
+                  </pic:nvPicPr>
+                  <pic:blipFill>
+                    <a:blip r:embed="rId13"/>
+                    <a:stretch>
+                      <a:fillRect/>
+                    </a:stretch>
+                  </pic:blipFill>
+                  <pic:spPr>
+                    <a:xfrm>
+                      <a:off x="0" y="0"/>
+                      <a:ext cx="5400040" cy="1282700"/>
+                    </a:xfrm>
+                    <a:prstGeom prst="rect">
+                      <a:avLst/>
+                    </a:prstGeom>
+                  </pic:spPr>
+                </pic:pic>
+              </a:graphicData>
+            </a:graphic>
+          </wp:inline>
+        </w:drawing>
+      </w:r>
+    </w:p>
+    <w:p>
+      <w:pPr>
+        <w:rPr>
+          <w:lang w:val="es-ES"/>
+        </w:rPr>
+      </w:pPr>
+      <w:r>
+        <w:rPr>
+          <w:lang w:val="es-ES"/>
+        </w:rPr>
+        <w:t>Subneteo RED de Atlanta</w:t>
+      </w:r>
+    </w:p>
+    <w:p>
+      <w:pPr>
+        <w:rPr>
+          <w:lang w:val="es-ES"/>
+        </w:rPr>
+      </w:pPr>
+      <w:r>
+        <w:rPr>
+          <w:noProof/>
+        </w:rPr>
+        <w:drawing>
+          <wp:inline distT="0" distB="0" distL="0" distR="0" wp14:anchorId="1869D9E4" wp14:editId="55DBB91A">
+            <wp:extent cx="5400040" cy="1021080"/>
+            <wp:effectExtent l="0" t="0" r="0" b="7620"/>
+            <wp:docPr id="11" name="Imagen 11"/>
+            <wp:cNvGraphicFramePr>
+              <a:graphicFrameLocks xmlns:a="http://schemas.openxmlformats.org/drawingml/2006/main" noChangeAspect="1"/>
+            </wp:cNvGraphicFramePr>
+            <a:graphic xmlns:a="http://schemas.openxmlformats.org/drawingml/2006/main">
+              <a:graphicData uri="http://schemas.openxmlformats.org/drawingml/2006/picture">
+                <pic:pic xmlns:pic="http://schemas.openxmlformats.org/drawingml/2006/picture">
+                  <pic:nvPicPr>
+                    <pic:cNvPr id="1" name=""/>
+                    <pic:cNvPicPr/>
+                  </pic:nvPicPr>
+                  <pic:blipFill>
+                    <a:blip r:embed="rId14"/>
+                    <a:stretch>
+                      <a:fillRect/>
+                    </a:stretch>
+                  </pic:blipFill>
+                  <pic:spPr>
+                    <a:xfrm>
+                      <a:off x="0" y="0"/>
+                      <a:ext cx="5400040" cy="1021080"/>
+                    </a:xfrm>
+                    <a:prstGeom prst="rect">
+                      <a:avLst/>
+                    </a:prstGeom>
+                  </pic:spPr>
+                </pic:pic>
+              </a:graphicData>
+            </a:graphic>
+          </wp:inline>
+        </w:drawing>
+      </w:r>
+    </w:p>
+    <w:p>
+      <w:pPr>
+        <w:rPr>
+          <w:lang w:val="es-ES"/>
+        </w:rPr>
+      </w:pPr>
+      <w:r>
+        <w:rPr>
+          <w:lang w:val="es-ES"/>
+        </w:rPr>
+        <w:t>Subneteo RED de New York</w:t>
+      </w:r>
+    </w:p>
+    <w:p>
+      <w:pPr>
+        <w:rPr>
+          <w:lang w:val="es-ES"/>
+        </w:rPr>
+      </w:pPr>
+      <w:r>
+        <w:rPr>
+          <w:noProof/>
+        </w:rPr>
+        <w:drawing>
+          <wp:inline distT="0" distB="0" distL="0" distR="0" wp14:anchorId="39315030" wp14:editId="347BAF68">
+            <wp:extent cx="5400040" cy="1525905"/>
+            <wp:effectExtent l="0" t="0" r="0" b="0"/>
+            <wp:docPr id="12" name="Imagen 12"/>
+            <wp:cNvGraphicFramePr>
+              <a:graphicFrameLocks xmlns:a="http://schemas.openxmlformats.org/drawingml/2006/main" noChangeAspect="1"/>
+            </wp:cNvGraphicFramePr>
+            <a:graphic xmlns:a="http://schemas.openxmlformats.org/drawingml/2006/main">
+              <a:graphicData uri="http://schemas.openxmlformats.org/drawingml/2006/picture">
+                <pic:pic xmlns:pic="http://schemas.openxmlformats.org/drawingml/2006/picture">
+                  <pic:nvPicPr>
+                    <pic:cNvPr id="1" name=""/>
+                    <pic:cNvPicPr/>
+                  </pic:nvPicPr>
+                  <pic:blipFill>
+                    <a:blip r:embed="rId15"/>
+                    <a:stretch>
+                      <a:fillRect/>
+                    </a:stretch>
+                  </pic:blipFill>
+                  <pic:spPr>
+                    <a:xfrm>
+                      <a:off x="0" y="0"/>
+                      <a:ext cx="5400040" cy="1525905"/>
+                    </a:xfrm>
+                    <a:prstGeom prst="rect">
+                      <a:avLst/>
+                    </a:prstGeom>
+                  </pic:spPr>
+                </pic:pic>
+              </a:graphicData>
+            </a:graphic>
+          </wp:inline>
+        </w:drawing>
+      </w:r>
+    </w:p>
+    <w:p>
+      <w:pPr>
+        <w:rPr>
+          <w:lang w:val="es-ES"/>
+        </w:rPr>
+      </w:pPr>
     </w:p>
     <w:p>
       <w:pPr>
@@ -347,7 +756,7 @@
                     <pic:cNvPicPr/>
                   </pic:nvPicPr>
                   <pic:blipFill>
-                    <a:blip r:embed="rId9"/>
+                    <a:blip r:embed="rId16"/>
                     <a:stretch>
                       <a:fillRect/>
                     </a:stretch>
@@ -395,7 +804,7 @@
                     <pic:cNvPicPr/>
                   </pic:nvPicPr>
                   <pic:blipFill>
-                    <a:blip r:embed="rId10"/>
+                    <a:blip r:embed="rId17"/>
                     <a:stretch>
                       <a:fillRect/>
                     </a:stretch>

</xml_diff>

<commit_message>
Configuraciones Red GT-GUA, US-ATL, US-NYK y US-MIA
</commit_message>
<xml_diff>
--- a/Proyecto.docx
+++ b/Proyecto.docx
@@ -525,8 +525,6 @@
           </wp:inline>
         </w:drawing>
       </w:r>
-      <w:bookmarkStart w:id="0" w:name="_GoBack"/>
-      <w:bookmarkEnd w:id="0"/>
     </w:p>
     <w:p>
       <w:pPr>
@@ -552,10 +550,10 @@
           <w:noProof/>
         </w:rPr>
         <w:drawing>
-          <wp:inline distT="0" distB="0" distL="0" distR="0" wp14:anchorId="6CAF184D" wp14:editId="27B7F12D">
-            <wp:extent cx="5400040" cy="1282700"/>
+          <wp:inline distT="0" distB="0" distL="0" distR="0" wp14:anchorId="186A0430" wp14:editId="7B42AB65">
+            <wp:extent cx="5400040" cy="1280160"/>
             <wp:effectExtent l="0" t="0" r="0" b="0"/>
-            <wp:docPr id="10" name="Imagen 10"/>
+            <wp:docPr id="20" name="Imagen 20"/>
             <wp:cNvGraphicFramePr>
               <a:graphicFrameLocks xmlns:a="http://schemas.openxmlformats.org/drawingml/2006/main" noChangeAspect="1"/>
             </wp:cNvGraphicFramePr>
@@ -575,7 +573,7 @@
                   <pic:spPr>
                     <a:xfrm>
                       <a:off x="0" y="0"/>
-                      <a:ext cx="5400040" cy="1282700"/>
+                      <a:ext cx="5400040" cy="1280160"/>
                     </a:xfrm>
                     <a:prstGeom prst="rect">
                       <a:avLst/>
@@ -612,10 +610,10 @@
           <w:noProof/>
         </w:rPr>
         <w:drawing>
-          <wp:inline distT="0" distB="0" distL="0" distR="0" wp14:anchorId="1869D9E4" wp14:editId="55DBB91A">
-            <wp:extent cx="5400040" cy="1021080"/>
-            <wp:effectExtent l="0" t="0" r="0" b="7620"/>
-            <wp:docPr id="11" name="Imagen 11"/>
+          <wp:inline distT="0" distB="0" distL="0" distR="0" wp14:anchorId="75F89CF5" wp14:editId="495A4183">
+            <wp:extent cx="5400040" cy="1283970"/>
+            <wp:effectExtent l="0" t="0" r="0" b="0"/>
+            <wp:docPr id="23" name="Imagen 23"/>
             <wp:cNvGraphicFramePr>
               <a:graphicFrameLocks xmlns:a="http://schemas.openxmlformats.org/drawingml/2006/main" noChangeAspect="1"/>
             </wp:cNvGraphicFramePr>
@@ -635,7 +633,7 @@
                   <pic:spPr>
                     <a:xfrm>
                       <a:off x="0" y="0"/>
-                      <a:ext cx="5400040" cy="1021080"/>
+                      <a:ext cx="5400040" cy="1283970"/>
                     </a:xfrm>
                     <a:prstGeom prst="rect">
                       <a:avLst/>
@@ -654,6 +652,15 @@
           <w:lang w:val="es-ES"/>
         </w:rPr>
       </w:pPr>
+      <w:bookmarkStart w:id="0" w:name="_GoBack"/>
+      <w:bookmarkEnd w:id="0"/>
+    </w:p>
+    <w:p>
+      <w:pPr>
+        <w:rPr>
+          <w:lang w:val="es-ES"/>
+        </w:rPr>
+      </w:pPr>
       <w:r>
         <w:rPr>
           <w:lang w:val="es-ES"/>
@@ -672,10 +679,10 @@
           <w:noProof/>
         </w:rPr>
         <w:drawing>
-          <wp:inline distT="0" distB="0" distL="0" distR="0" wp14:anchorId="39315030" wp14:editId="347BAF68">
-            <wp:extent cx="5400040" cy="1525905"/>
-            <wp:effectExtent l="0" t="0" r="0" b="0"/>
-            <wp:docPr id="12" name="Imagen 12"/>
+          <wp:inline distT="0" distB="0" distL="0" distR="0" wp14:anchorId="06A76832" wp14:editId="46B42FA8">
+            <wp:extent cx="5400040" cy="1522095"/>
+            <wp:effectExtent l="0" t="0" r="0" b="1905"/>
+            <wp:docPr id="24" name="Imagen 24"/>
             <wp:cNvGraphicFramePr>
               <a:graphicFrameLocks xmlns:a="http://schemas.openxmlformats.org/drawingml/2006/main" noChangeAspect="1"/>
             </wp:cNvGraphicFramePr>
@@ -695,7 +702,7 @@
                   <pic:spPr>
                     <a:xfrm>
                       <a:off x="0" y="0"/>
-                      <a:ext cx="5400040" cy="1525905"/>
+                      <a:ext cx="5400040" cy="1522095"/>
                     </a:xfrm>
                     <a:prstGeom prst="rect">
                       <a:avLst/>
@@ -714,20 +721,12 @@
           <w:lang w:val="es-ES"/>
         </w:rPr>
       </w:pPr>
-    </w:p>
-    <w:p>
-      <w:pPr>
-        <w:rPr>
-          <w:lang w:val="es-ES"/>
-        </w:rPr>
-      </w:pPr>
-    </w:p>
-    <w:p>
-      <w:pPr>
-        <w:rPr>
-          <w:lang w:val="es-ES"/>
-        </w:rPr>
-      </w:pPr>
+      <w:r>
+        <w:rPr>
+          <w:lang w:val="es-ES"/>
+        </w:rPr>
+        <w:t>Subneteo RED de Miami</w:t>
+      </w:r>
     </w:p>
     <w:p>
       <w:pPr>
@@ -739,12 +738,11 @@
         <w:rPr>
           <w:noProof/>
         </w:rPr>
-        <w:lastRenderedPageBreak/>
         <w:drawing>
-          <wp:inline distT="0" distB="0" distL="0" distR="0" wp14:anchorId="4BF248E6" wp14:editId="66D3DF16">
-            <wp:extent cx="5400040" cy="4956175"/>
+          <wp:inline distT="0" distB="0" distL="0" distR="0" wp14:anchorId="437739C8" wp14:editId="1975F875">
+            <wp:extent cx="5400040" cy="1302385"/>
             <wp:effectExtent l="0" t="0" r="0" b="0"/>
-            <wp:docPr id="4" name="Imagen 4"/>
+            <wp:docPr id="6" name="Imagen 6"/>
             <wp:cNvGraphicFramePr>
               <a:graphicFrameLocks xmlns:a="http://schemas.openxmlformats.org/drawingml/2006/main" noChangeAspect="1"/>
             </wp:cNvGraphicFramePr>
@@ -764,6 +762,67 @@
                   <pic:spPr>
                     <a:xfrm>
                       <a:off x="0" y="0"/>
+                      <a:ext cx="5400040" cy="1302385"/>
+                    </a:xfrm>
+                    <a:prstGeom prst="rect">
+                      <a:avLst/>
+                    </a:prstGeom>
+                  </pic:spPr>
+                </pic:pic>
+              </a:graphicData>
+            </a:graphic>
+          </wp:inline>
+        </w:drawing>
+      </w:r>
+    </w:p>
+    <w:p>
+      <w:pPr>
+        <w:rPr>
+          <w:lang w:val="es-ES"/>
+        </w:rPr>
+      </w:pPr>
+    </w:p>
+    <w:p>
+      <w:pPr>
+        <w:rPr>
+          <w:lang w:val="es-ES"/>
+        </w:rPr>
+      </w:pPr>
+    </w:p>
+    <w:p>
+      <w:pPr>
+        <w:rPr>
+          <w:lang w:val="es-ES"/>
+        </w:rPr>
+      </w:pPr>
+      <w:r>
+        <w:rPr>
+          <w:noProof/>
+        </w:rPr>
+        <w:drawing>
+          <wp:inline distT="0" distB="0" distL="0" distR="0" wp14:anchorId="4BF248E6" wp14:editId="66D3DF16">
+            <wp:extent cx="5400040" cy="4956175"/>
+            <wp:effectExtent l="0" t="0" r="0" b="0"/>
+            <wp:docPr id="4" name="Imagen 4"/>
+            <wp:cNvGraphicFramePr>
+              <a:graphicFrameLocks xmlns:a="http://schemas.openxmlformats.org/drawingml/2006/main" noChangeAspect="1"/>
+            </wp:cNvGraphicFramePr>
+            <a:graphic xmlns:a="http://schemas.openxmlformats.org/drawingml/2006/main">
+              <a:graphicData uri="http://schemas.openxmlformats.org/drawingml/2006/picture">
+                <pic:pic xmlns:pic="http://schemas.openxmlformats.org/drawingml/2006/picture">
+                  <pic:nvPicPr>
+                    <pic:cNvPr id="1" name=""/>
+                    <pic:cNvPicPr/>
+                  </pic:nvPicPr>
+                  <pic:blipFill>
+                    <a:blip r:embed="rId17"/>
+                    <a:stretch>
+                      <a:fillRect/>
+                    </a:stretch>
+                  </pic:blipFill>
+                  <pic:spPr>
+                    <a:xfrm>
+                      <a:off x="0" y="0"/>
                       <a:ext cx="5400040" cy="4956175"/>
                     </a:xfrm>
                     <a:prstGeom prst="rect">
@@ -804,7 +863,7 @@
                     <pic:cNvPicPr/>
                   </pic:nvPicPr>
                   <pic:blipFill>
-                    <a:blip r:embed="rId17"/>
+                    <a:blip r:embed="rId18"/>
                     <a:stretch>
                       <a:fillRect/>
                     </a:stretch>

</xml_diff>

<commit_message>
Configuracion Finalizadas, pruebas de servicios y redundacia aplicadas
</commit_message>
<xml_diff>
--- a/Proyecto.docx
+++ b/Proyecto.docx
@@ -652,8 +652,6 @@
           <w:lang w:val="es-ES"/>
         </w:rPr>
       </w:pPr>
-      <w:bookmarkStart w:id="0" w:name="_GoBack"/>
-      <w:bookmarkEnd w:id="0"/>
     </w:p>
     <w:p>
       <w:pPr>
@@ -774,6 +772,8 @@
           </wp:inline>
         </w:drawing>
       </w:r>
+      <w:bookmarkStart w:id="0" w:name="_GoBack"/>
+      <w:bookmarkEnd w:id="0"/>
     </w:p>
     <w:p>
       <w:pPr>
@@ -1327,6 +1327,36 @@
     <w:semiHidden/>
     <w:unhideWhenUsed/>
   </w:style>
+  <w:style w:type="paragraph" w:styleId="Textodeglobo">
+    <w:name w:val="Balloon Text"/>
+    <w:basedOn w:val="Normal"/>
+    <w:link w:val="TextodegloboCar"/>
+    <w:uiPriority w:val="99"/>
+    <w:semiHidden/>
+    <w:unhideWhenUsed/>
+    <w:rsid w:val="00676E0B"/>
+    <w:pPr>
+      <w:spacing w:after="0" w:line="240" w:lineRule="auto"/>
+    </w:pPr>
+    <w:rPr>
+      <w:rFonts w:ascii="Segoe UI" w:hAnsi="Segoe UI" w:cs="Segoe UI"/>
+      <w:sz w:val="18"/>
+      <w:szCs w:val="18"/>
+    </w:rPr>
+  </w:style>
+  <w:style w:type="character" w:customStyle="1" w:styleId="TextodegloboCar">
+    <w:name w:val="Texto de globo Car"/>
+    <w:basedOn w:val="Fuentedeprrafopredeter"/>
+    <w:link w:val="Textodeglobo"/>
+    <w:uiPriority w:val="99"/>
+    <w:semiHidden/>
+    <w:rsid w:val="00676E0B"/>
+    <w:rPr>
+      <w:rFonts w:ascii="Segoe UI" w:hAnsi="Segoe UI" w:cs="Segoe UI"/>
+      <w:sz w:val="18"/>
+      <w:szCs w:val="18"/>
+    </w:rPr>
+  </w:style>
 </w:styles>
 </file>
 

</xml_diff>